<commit_message>
done with initial outline.
</commit_message>
<xml_diff>
--- a/doc/LRM.docx
+++ b/doc/LRM.docx
@@ -3,6 +3,11 @@
 <w:document xmlns:wpc="http://schemas.microsoft.com/office/word/2010/wordprocessingCanvas" xmlns:mo="http://schemas.microsoft.com/office/mac/office/2008/main" xmlns:mc="http://schemas.openxmlformats.org/markup-compatibility/2006" xmlns:mv="urn:schemas-microsoft-com:mac:vml" xmlns:o="urn:schemas-microsoft-com:office:office" xmlns:r="http://schemas.openxmlformats.org/officeDocument/2006/relationships" xmlns:m="http://schemas.openxmlformats.org/officeDocument/2006/math" xmlns:v="urn:schemas-microsoft-com:vml" xmlns:wp14="http://schemas.microsoft.com/office/word/2010/wordprocessingDrawing" xmlns:wp="http://schemas.openxmlformats.org/drawingml/2006/wordprocessingDrawing" xmlns:w10="urn:schemas-microsoft-com:office:word" xmlns:w="http://schemas.openxmlformats.org/wordprocessingml/2006/main" xmlns:w14="http://schemas.microsoft.com/office/word/2010/wordml" xmlns:wpg="http://schemas.microsoft.com/office/word/2010/wordprocessingGroup" xmlns:wpi="http://schemas.microsoft.com/office/word/2010/wordprocessingInk" xmlns:wne="http://schemas.microsoft.com/office/word/2006/wordml" xmlns:wps="http://schemas.microsoft.com/office/word/2010/wordprocessingShape" mc:Ignorable="w14 wp14">
   <w:body>
     <w:p>
+      <w:r>
+        <w:t xml:space="preserve">Hog </w:t>
+      </w:r>
+      <w:bookmarkStart w:id="0" w:name="_GoBack"/>
+      <w:bookmarkEnd w:id="0"/>
       <w:r>
         <w:t>Language Reference</w:t>
       </w:r>
@@ -23,12 +28,27 @@
         </w:numPr>
       </w:pPr>
       <w:r>
-        <w:t>The Map</w:t>
-      </w:r>
-      <w:bookmarkStart w:id="0" w:name="_GoBack"/>
-      <w:bookmarkEnd w:id="0"/>
-      <w:r>
-        <w:t>Reduce Framework</w:t>
+        <w:t>The MapReduce Framework</w:t>
+      </w:r>
+    </w:p>
+    <w:p>
+      <w:pPr>
+        <w:pStyle w:val="ListParagraph"/>
+        <w:ind w:left="360"/>
+      </w:pPr>
+    </w:p>
+    <w:p>
+      <w:pPr>
+        <w:pStyle w:val="ListParagraph"/>
+        <w:rPr>
+          <w:i/>
+        </w:rPr>
+      </w:pPr>
+      <w:r>
+        <w:rPr>
+          <w:i/>
+        </w:rPr>
+        <w:t>Introduction to MapReduce goes here.</w:t>
       </w:r>
     </w:p>
     <w:p>
@@ -39,16 +59,28 @@
           <w:i/>
         </w:rPr>
       </w:pPr>
-      <w:r>
+    </w:p>
+    <w:p>
+      <w:r>
+        <w:t xml:space="preserve">1.2 </w:t>
+      </w:r>
+      <w:r>
+        <w:t>The Hog Language</w:t>
+      </w:r>
+    </w:p>
+    <w:p/>
+    <w:p>
+      <w:pPr>
+        <w:ind w:left="720"/>
         <w:rPr>
           <w:i/>
         </w:rPr>
-        <w:t>Introduction to MapReduce goes here.</w:t>
-      </w:r>
-    </w:p>
-    <w:p>
-      <w:r>
-        <w:t xml:space="preserve">1.2 </w:t>
+      </w:pPr>
+      <w:r>
+        <w:rPr>
+          <w:i/>
+        </w:rPr>
+        <w:t>Introduction to Hog goes here.</w:t>
       </w:r>
     </w:p>
     <w:p/>
@@ -57,6 +89,244 @@
         <w:t>2. Lexical Conventions</w:t>
       </w:r>
     </w:p>
+    <w:p/>
+    <w:p>
+      <w:r>
+        <w:t>2.1 Tokens</w:t>
+      </w:r>
+    </w:p>
+    <w:p/>
+    <w:p>
+      <w:r>
+        <w:t>2.2 Comments</w:t>
+      </w:r>
+    </w:p>
+    <w:p/>
+    <w:p>
+      <w:r>
+        <w:t>2.3 Identifiers</w:t>
+      </w:r>
+    </w:p>
+    <w:p/>
+    <w:p>
+      <w:r>
+        <w:t>2.4 Keywords</w:t>
+      </w:r>
+    </w:p>
+    <w:p/>
+    <w:p>
+      <w:r>
+        <w:t>2.5 Constants</w:t>
+      </w:r>
+    </w:p>
+    <w:p/>
+    <w:p>
+      <w:r>
+        <w:t>2.6 String Literals</w:t>
+      </w:r>
+    </w:p>
+    <w:p/>
+    <w:p>
+      <w:r>
+        <w:t>3. Syntax Notation</w:t>
+      </w:r>
+    </w:p>
+    <w:p/>
+    <w:p>
+      <w:r>
+        <w:t>4. Types</w:t>
+      </w:r>
+    </w:p>
+    <w:p/>
+    <w:p>
+      <w:r>
+        <w:t>4.1 Basic Types</w:t>
+      </w:r>
+    </w:p>
+    <w:p/>
+    <w:p>
+      <w:r>
+        <w:t>4.2 Derived Types</w:t>
+      </w:r>
+    </w:p>
+    <w:p/>
+    <w:p>
+      <w:r>
+        <w:t>4.3 Conversions</w:t>
+      </w:r>
+    </w:p>
+    <w:p/>
+    <w:p>
+      <w:r>
+        <w:t>5. Expressions</w:t>
+      </w:r>
+    </w:p>
+    <w:p/>
+    <w:p>
+      <w:r>
+        <w:t>5.1 Operators</w:t>
+      </w:r>
+    </w:p>
+    <w:p/>
+    <w:p>
+      <w:r>
+        <w:t>6.  Declarations</w:t>
+      </w:r>
+    </w:p>
+    <w:p/>
+    <w:p>
+      <w:r>
+        <w:t>6.1 Type Specifiers</w:t>
+      </w:r>
+    </w:p>
+    <w:p/>
+    <w:p>
+      <w:r>
+        <w:t>6.2 Declarators</w:t>
+      </w:r>
+    </w:p>
+    <w:p/>
+    <w:p>
+      <w:r>
+        <w:lastRenderedPageBreak/>
+        <w:t>6.2.1 Variable Declarators</w:t>
+      </w:r>
+    </w:p>
+    <w:p/>
+    <w:p>
+      <w:r>
+        <w:t>6.2.2</w:t>
+      </w:r>
+      <w:r>
+        <w:t xml:space="preserve"> List Declarators</w:t>
+      </w:r>
+    </w:p>
+    <w:p/>
+    <w:p>
+      <w:r>
+        <w:t>6.2.3</w:t>
+      </w:r>
+      <w:r>
+        <w:t xml:space="preserve"> Function Declarators</w:t>
+      </w:r>
+    </w:p>
+    <w:p/>
+    <w:p>
+      <w:r>
+        <w:t>6.3 Initialization</w:t>
+      </w:r>
+    </w:p>
+    <w:p/>
+    <w:p>
+      <w:r>
+        <w:t>7. Statements</w:t>
+      </w:r>
+    </w:p>
+    <w:p/>
+    <w:p>
+      <w:r>
+        <w:t>7.1 Expression Statement</w:t>
+      </w:r>
+    </w:p>
+    <w:p/>
+    <w:p>
+      <w:r>
+        <w:t>7.2 Compound Statements</w:t>
+      </w:r>
+    </w:p>
+    <w:p/>
+    <w:p>
+      <w:r>
+        <w:t>7.3 Flow-Of-Control Statements</w:t>
+      </w:r>
+    </w:p>
+    <w:p/>
+    <w:p>
+      <w:r>
+        <w:t>7.4 Iteration Statements</w:t>
+      </w:r>
+    </w:p>
+    <w:p/>
+    <w:p>
+      <w:r>
+        <w:t>8. External Declarations</w:t>
+      </w:r>
+    </w:p>
+    <w:p/>
+    <w:p>
+      <w:r>
+        <w:t>9. Scope</w:t>
+      </w:r>
+    </w:p>
+    <w:p/>
+    <w:p>
+      <w:r>
+        <w:t>10. Linkage</w:t>
+      </w:r>
+    </w:p>
+    <w:p/>
+    <w:p>
+      <w:pPr>
+        <w:ind w:left="720"/>
+        <w:rPr>
+          <w:i/>
+        </w:rPr>
+      </w:pPr>
+      <w:r>
+        <w:rPr>
+          <w:i/>
+        </w:rPr>
+        <w:t>Stuff about including files here</w:t>
+      </w:r>
+    </w:p>
+    <w:p>
+      <w:pPr>
+        <w:ind w:left="720"/>
+        <w:rPr>
+          <w:i/>
+        </w:rPr>
+      </w:pPr>
+    </w:p>
+    <w:p>
+      <w:r>
+        <w:t>11. System Configuration</w:t>
+      </w:r>
+    </w:p>
+    <w:p/>
+    <w:p>
+      <w:pPr>
+        <w:ind w:left="720"/>
+        <w:rPr>
+          <w:i/>
+        </w:rPr>
+      </w:pPr>
+      <w:r>
+        <w:rPr>
+          <w:i/>
+        </w:rPr>
+        <w:t>Stuff about setting up / linking to Hadoop here</w:t>
+      </w:r>
+    </w:p>
+    <w:p/>
+    <w:p>
+      <w:r>
+        <w:t>12. Grammar</w:t>
+      </w:r>
+    </w:p>
+    <w:p/>
+    <w:p>
+      <w:pPr>
+        <w:ind w:left="720"/>
+      </w:pPr>
+      <w:r>
+        <w:rPr>
+          <w:i/>
+        </w:rPr>
+        <w:t>CFG here</w:t>
+      </w:r>
+    </w:p>
+    <w:p/>
+    <w:p/>
     <w:sectPr>
       <w:pgSz w:w="12240" w:h="15840"/>
       <w:pgMar w:top="1440" w:right="1800" w:bottom="1440" w:left="1800" w:header="720" w:footer="720" w:gutter="0"/>

</xml_diff>